<commit_message>
update icacsis doc based on pak Ari recommendation
</commit_message>
<xml_diff>
--- a/doc/icacsis/bare_conf_noauthor.docx
+++ b/doc/icacsis/bare_conf_noauthor.docx
@@ -37,13 +37,7 @@
         <w:t xml:space="preserve"> </w:t>
       </w:r>
       <w:r>
-        <w:t xml:space="preserve">learning</w:t>
-      </w:r>
-      <w:r>
-        <w:t xml:space="preserve"> </w:t>
-      </w:r>
-      <w:r>
-        <w:t xml:space="preserve">based</w:t>
+        <w:t xml:space="preserve">learning-based</w:t>
       </w:r>
       <w:r>
         <w:t xml:space="preserve"> </w:t>
@@ -754,6 +748,12 @@
       </w:r>
       <w:r>
         <w:t xml:space="preserve">achieve</w:t>
+      </w:r>
+      <w:r>
+        <w:t xml:space="preserve"> </w:t>
+      </w:r>
+      <w:r>
+        <w:t xml:space="preserve">a</w:t>
       </w:r>
       <w:r>
         <w:t xml:space="preserve"> </w:t>
@@ -951,7 +951,7 @@
         <w:pStyle w:val="FirstParagraph"/>
       </w:pPr>
       <w:r>
-        <w:t xml:space="preserve">The evolution of viruses can make them resistant to existing drugs. One of the most popular cases is HIV (Human Immunodeficiency Virus) which caused AIDS (Acquired Immunodeficiency Syndrome), which has been a global issue for years. HIV possesses high drug resistance due to its high replication and mutation abilities. Since drug discovery is a very complicated, expensive and time-consuming, curing AIDS and other illness caused by evolving virus become very challenging</w:t>
+        <w:t xml:space="preserve">The evolution of viruses can make them resistant to existing drugs. One of the most famous cases is HIV (Human Immunodeficiency Virus), which caused AIDS (Acquired Immunodeficiency Syndrome), which has been a global issue for years. HIV possesses high drug resistance due to its high replication and mutation abilities. Since drug discovery is a very complicated, expensive, and time-consuming, curing AIDS, and other illness caused by evolving virus become very challenging</w:t>
       </w:r>
       <w:r>
         <w:t xml:space="preserve">(Yanuar et al. 2014)</w:t>
@@ -1065,7 +1065,7 @@
         <w:pStyle w:val="FirstParagraph"/>
       </w:pPr>
       <w:r>
-        <w:t xml:space="preserve">Related research in virtual screening used a method that consists of two phases: First, machine learning based LBS is used to select potential chemical compound candidates, and second, molecular docking is done with between potential candidates and drug’s target</w:t>
+        <w:t xml:space="preserve">Related research in virtual screening used a method that consists of two phases: First, machine learning-based LBS is used to select potential chemical compound candidates, and second, molecular docking is done with between potential candidates and drug’s target</w:t>
       </w:r>
       <w:r>
         <w:t xml:space="preserve"> </w:t>
@@ -1074,7 +1074,7 @@
         <w:t xml:space="preserve">(Hilman 2012)</w:t>
       </w:r>
       <w:r>
-        <w:t xml:space="preserve">. Since molecular docking requires a lot of computational resources, high LBS precision is required to improve efficiency. In the other hand, low recall or sensitivity causes potential candidates excluded</w:t>
+        <w:t xml:space="preserve">. Since molecular docking requires a lot of computational resources, high LBS precision is required to improve efficiency. On the other hand, low recall or sensitivity causes potential candidates excluded</w:t>
       </w:r>
       <w:r>
         <w:t xml:space="preserve"> </w:t>
@@ -1083,7 +1083,7 @@
         <w:t xml:space="preserve">(Korkmaz, Zararsiz, and Goksuluk 2014)</w:t>
       </w:r>
       <w:r>
-        <w:t xml:space="preserve">. This research shows Support Vector Machine (SVM) performs well to classify potential candidates in LBS. Using this as the basis, we explore the usage of feature selections to improve SVM performance in LBS.</w:t>
+        <w:t xml:space="preserve">. This research shows that the Support Vector Machine (SVM) performs well to classify potential candidates in LBS. Using this as the basis, we explore the usage of feature selections to improve SVM performance in LBS.</w:t>
       </w:r>
     </w:p>
     <w:p>
@@ -1091,7 +1091,7 @@
         <w:pStyle w:val="BodyText"/>
       </w:pPr>
       <w:r>
-        <w:t xml:space="preserve">Molecular descriptor is a numerical value representing chemical information encoded within a symbolic representation of a molecule. This numerical value can also be obtained by some standardized experiments on a molecule</w:t>
+        <w:t xml:space="preserve">The molecular descriptor is a numerical value representing chemical information encoded within a symbolic representation of a molecule. This numerical value can also be obtained by some standardized experiments on a molecule</w:t>
       </w:r>
       <w:r>
         <w:t xml:space="preserve"> </w:t>
@@ -1100,7 +1100,7 @@
         <w:t xml:space="preserve">(Yap 2011)</w:t>
       </w:r>
       <w:r>
-        <w:t xml:space="preserve">. At least there are 701 types of molecular descriptors that can be extracted from a chemical compound. Therefore, it is difficult to analyze manually all correlations between descriptors</w:t>
+        <w:t xml:space="preserve">. At least 701 types of molecular descriptors can be extracted from a chemical compound. Therefore, it is difficult to analyze manually all correlations between descriptors</w:t>
       </w:r>
       <w:r>
         <w:t xml:space="preserve"> </w:t>
@@ -1109,7 +1109,7 @@
         <w:t xml:space="preserve">(Korkmaz, Zararsiz, and Goksuluk 2014)</w:t>
       </w:r>
       <w:r>
-        <w:t xml:space="preserve">. In machine learning based LBS, not all molecular descriptors directly affect the result of classification. For instance, the number of Bromine (Br) atom is always 0 for every compound in the PubChem BioAssay database. There are even around 500 descriptors behaving in such a way in the same database. Therefore, it is also recommended to reduce the number of features by using techniques like Feature Selection</w:t>
+        <w:t xml:space="preserve">. In machine learning-based LBS, not all molecular descriptors directly affect the result of classification. For instance, the number of Bromine (Br) atom is always 0 for every compound in the PubChem BioAssay database. There are even around 500 descriptors behaving in such a way in the same database. Therefore, it is also recommended to reduce the number of features by using techniques like Feature Selection</w:t>
       </w:r>
       <w:r>
         <w:t xml:space="preserve"> </w:t>
@@ -1126,7 +1126,7 @@
         <w:pStyle w:val="BodyText"/>
       </w:pPr>
       <w:r>
-        <w:t xml:space="preserve">Feature selection can improve the accuracy of a classification task, and also improves its efficiency by reducing computational costs. On top of that, it can give a better understanding of the resulted model as suggested by another related research</w:t>
+        <w:t xml:space="preserve">Feature selection can improve the accuracy of a classification task, and also improves its efficiency by reducing computational costs. On top of that, it can give a better understanding of the resulted model, as suggested by another related research</w:t>
       </w:r>
       <w:r>
         <w:t xml:space="preserve"> </w:t>
@@ -1135,7 +1135,7 @@
         <w:t xml:space="preserve">(Janecek et al. 2008)</w:t>
       </w:r>
       <w:r>
-        <w:t xml:space="preserve">. But it should also be noted that improvement given by the application of feature selection is depending on the type of data. Hence, the result of its application may vary between datasets</w:t>
+        <w:t xml:space="preserve">. However, it should also be noted that improvement given by the application of feature selection is depending on the type of data. Hence, the result of its application may vary between datasets</w:t>
       </w:r>
       <w:r>
         <w:t xml:space="preserve">(Janecek et al. 2008)</w:t>
@@ -1203,13 +1203,13 @@
         <w:pStyle w:val="BodyText"/>
       </w:pPr>
       <w:r>
-        <w:t xml:space="preserve">The first dataset consists of 7,330 samples: 3,665 compounds labeled as positive, and 3,665 decoys as negative. The positives come from AID 162030, AID 160444 and AID 83109 compounds which target HIV-1 protease (GI:75593047) which are also used in related research</w:t>
+        <w:t xml:space="preserve">The first dataset consists of 7,330 samples: 3,665 compounds labeled as positive, and 3,665 decoys as unfavorable. The positives come from AID 162030, AID 160444, and AID 83109 compounds which target HIV-1 protease (GI:75593047), which are also used in related research</w:t>
       </w:r>
       <w:r>
         <w:t xml:space="preserve">(Yanuar et al. 2014)</w:t>
       </w:r>
       <w:r>
-        <w:t xml:space="preserve">. These compounds are part of PubChem BioAssay database published by the National Center for Biotechnology Information (NCBI). The negative samples are decoy compounds that don’t target the HIV-1 protease. They are part of Database of Useful Decoys - Enhanced (DUD-E) which are provided by Shoichet Laboratory in the Department of Pharmaceutical Chemistry at the University of California, San Francisco (UCSF)</w:t>
+        <w:t xml:space="preserve">. These compounds are part of the PubChem BioAssay database published by the National Center for Biotechnology Information (NCBI). The negative samples are decoy compounds that do not target the HIV-1 protease. They are part of Database of Useful Decoys - Enhanced (DUD-E) which are provided by Shoichet Laboratory in the Department of Pharmaceutical Chemistry at the University of California, San Francisco (UCSF)</w:t>
       </w:r>
       <w:r>
         <w:t xml:space="preserve"> </w:t>
@@ -2717,7 +2717,7 @@
         <w:pStyle w:val="BodyText"/>
       </w:pPr>
       <w:r>
-        <w:t xml:space="preserve">Our main dataset is made of molecular descriptors from Indonesian Herbal DB which is produced by Pharmacy Department, Faculty of Mathematics and Natural Sciences, Universitas Indonesia (FMIPA UI)</w:t>
+        <w:t xml:space="preserve">Our primary dataset is made of molecular descriptors from Indonesian Herbal DB which is produced by Pharmacy Department, Faculty of Mathematics and Natural Sciences, Universitas Indonesia (FMIPA UI)</w:t>
       </w:r>
       <w:r>
         <w:t xml:space="preserve"> </w:t>
@@ -2726,7 +2726,7 @@
         <w:t xml:space="preserve">(Yanuar et al. 2011)</w:t>
       </w:r>
       <w:r>
-        <w:t xml:space="preserve">. The descriptors are also extracted from the original Molfile (MOL2) with Padel Descriptor using the same configuration as the first dataset to obtain the same set of descriptors. Since Indonesian Herbal DB is just a collection of chemical compounds 3D structural data, docking simulations with HIV-1 need to be done in order to know which of them are positive and negative samples. Docking simulation with Autodock is done for 368 compounds from Indonesian Herbal DB against HIV-1 protein from Protein Data Bank (PDB) where 357 are positive and 11 negatives. The XYZ coordinate used in the docking simulation is 5.192, -4.557, 14.799, the dimension of gridbox is 50x50x50 unit, and maximum energy evaluation is set to 1,000,000.</w:t>
+        <w:t xml:space="preserve">. The descriptors are also extracted from the original Molfile (MOL2) with Padel Descriptor using the same configuration as the first dataset to obtain the same set of descriptors. Since Indonesian Herbal DB is just a collection of chemical compounds 3D structural data, docking simulations with HIV-1 need to be done in order to know which of them are positive and negative samples. Docking simulation with Autodock is done for 368 compounds from Indonesian Herbal DB against HIV-1 protein from Protein Data Bank (PDB) where 357 are positive and 11 negatives. The XYZ coordinate used in the docking simulation is 5.192, -4.557, 14.799, the dimension of the grid box is a 50x50x50 unit, and maximum energy evaluation is set to 1,000,000.</w:t>
       </w:r>
     </w:p>
     <w:p>
@@ -2901,7 +2901,7 @@
         </w:numPr>
       </w:pPr>
       <w:r>
-        <w:t xml:space="preserve">Drop the lowest ranked feature</w:t>
+        <w:t xml:space="preserve">Drop the lowest-ranked feature</w:t>
       </w:r>
     </w:p>
     <w:p>
@@ -2955,7 +2955,7 @@
         <w:pStyle w:val="BodyText"/>
       </w:pPr>
       <w:r>
-        <w:t xml:space="preserve">The SVM-RFE method selects a set of 471 features which achieves 0.9915 accuracy score on PubChem BioAssay + DUD-E decoys dataset. Figure [fig_svmrfe_acc_num_features_chart] shows a chart visualizing relations between the number of features selected by SVM-RFE and their accuracy. It can be observed that the score starts decreasing when the number of selected features is below 50. However even with only a single highest ranked feature, the linear SVM achieves accuracy &gt; 0.8.</w:t>
+        <w:t xml:space="preserve">The SVM-RFE method selects a set of 471 features which achieves 0.9915 accuracy score on PubChem BioAssay + DUD-E decoys dataset. Figure [fig_svmrfe_acc_num_features_chart] shows a chart visualizing relations between the number of features selected by SVM-RFE and their accuracy. It can be observed that the score starts decreasing when the number of selected features is below 50. However, even with only a single highest-ranked feature, the linear SVM achieves accuracy &gt; 0.8.</w:t>
       </w:r>
     </w:p>
     <w:p>
@@ -3018,7 +3018,7 @@
         <w:pStyle w:val="BodyText"/>
       </w:pPr>
       <w:r>
-        <w:t xml:space="preserve">The wrapper method, which uses Genetic Algorithm with 100 generations and 20 population per generation as a selection algorithm, chooses only 249 features achieving maximum Linear SVM accuracy of 0.9916. There are 244 features in common with the result from SVM-RFE. The chart in Figure [fig_wm_acc_chart] shows that even from the first generation, the average accuracy has achieved &gt; 0.9. While Figure [fig_wm_num_features_chart] shows that every best candidate in each generation use between 240-265 features.</w:t>
+        <w:t xml:space="preserve">The wrapper method, which uses a Genetic Algorithm with 100 generations and 20 population per generation as a selection algorithm, chooses only 249 features achieving maximum Linear SVM accuracy of 0.9916. There are 244 features in common with the result from SVM-RFE. The chart in Figure [fig_wm_acc_chart] shows that even from the first generation, the average accuracy has achieved &gt; 0.9. While Figure [fig_wm_num_features_chart] shows that every best candidate in each generation use between 240-265 features.</w:t>
       </w:r>
     </w:p>
     <w:p>
@@ -3136,7 +3136,7 @@
         <w:pStyle w:val="BodyText"/>
       </w:pPr>
       <w:r>
-        <w:t xml:space="preserve">Additionally, the execution time comparison for SVM-RFE and WM is shown by Figure [fig_feature_selection_time_comparison]. It shows that WM requires a much longer time than SVM-RFE to get its final result. This experiment measures total time to execute each method’ script on an Ubuntu 16.04 LTS machine with Core i7 5500U, 8 GB RAM and 256 SSD storage.</w:t>
+        <w:t xml:space="preserve">Additionally, the execution time comparison for SVM-RFE and WM is shown by Figure [fig_feature_selection_time_comparison]. It shows that WM requires a much longer time than SVM-RFE to get its final result. This experiment measures total time to execute each method’ script on an Ubuntu 16.04 LTS machine with Core i7 5500U, 8 GB RAM, and 256 SSD storage.</w:t>
       </w:r>
     </w:p>
     <w:p>
@@ -3525,7 +3525,7 @@
         <w:pStyle w:val="FirstParagraph"/>
       </w:pPr>
       <w:r>
-        <w:t xml:space="preserve">Figure [fig_roc_comparison_pubchem] shows the ROC (Receiver Operating Characteristics) curve and AUC score of three models when trained and tested with single PubChem BioAssay + DUD-E dataset (cross validation): Linear SVM with SVM-RFE, WM, and without feature selection. It shows that there is almost no improvement made by feature selections, as the AUC score of the model without feature selection is the same as the SVM-RFE model, and even slightly higher than the WM model. A similar result is also indicated by the accuracy/sensitivity/precision/specificity chart in Figure [fig_performance_comparison_pubchem] where Linear SVM without feature selection is slightly better than both with WM and SVM-RFE.</w:t>
+        <w:t xml:space="preserve">Figure [fig_roc_comparison_pubchem] shows the ROC (Receiver Operating Characteristics) curve and AUC score of three models when trained and tested with single PubChem BioAssay + DUD-E dataset (cross-validation): Linear SVM with SVM-RFE, WM, and without feature selection. It shows that there is almost no improvement made by feature selections, as the AUC score of the model without feature selection is the same as the SVM-RFE model, and even slightly higher than the WM model. A similar result is also indicated by the accuracy/sensitivity/precision/specificity chart in Figure [fig_performance_comparison_pubchem] where Linear SVM without feature selection is slightly better than both with WM and SVM-RFE.</w:t>
       </w:r>
     </w:p>
     <w:p>
@@ -3952,7 +3952,7 @@
         <w:pStyle w:val="FirstParagraph"/>
       </w:pPr>
       <w:r>
-        <w:t xml:space="preserve">The experiments show that SVM-RFE and WM feature selections don’t improve the performance of Linear SVM classifier for both datasets. But since there is no significant decrease in performance, they are still useful to improve efficiency by reducing the number of features processed and ultimately the whole classification time by 25%-50%.</w:t>
+        <w:t xml:space="preserve">The experiments show that SVM-RFE and WM feature selections do not improve the performance of Linear SVM classifier for both datasets. However, since there is no significant decrease in performance, they are still useful to improve efficiency by reducing the number of features processed and ultimately the whole classification time by 25%-50%.</w:t>
       </w:r>
     </w:p>
     <w:p>
@@ -3960,7 +3960,7 @@
         <w:pStyle w:val="BodyText"/>
       </w:pPr>
       <w:r>
-        <w:t xml:space="preserve">Compared to SVM-RFE, WM with Genetic Algorithm requires twice longer time to select features. Despite that, WM manages to choose half of the SVM-RFE features. Since the feature selection process only needs to be done once and the classification process is done multiple times, WM achieves better efficiency than SVM-RFE without sacrificing significant classification performance.</w:t>
+        <w:t xml:space="preserve">Compared to SVM-RFE, WM with Genetic Algorithm requires twice longer time to select features. Despite that, WM manages to choose half of the SVM-RFE features. Since the feature selection process only needs to be done once, and the classification process is done multiple times, WM achieves better efficiency than SVM-RFE without sacrificing significant classification performance.</w:t>
       </w:r>
     </w:p>
     <w:p>
@@ -4090,7 +4090,7 @@
         <w:t xml:space="preserve"> </w:t>
       </w:r>
       <w:r>
-        <w:t xml:space="preserve">with 100 perplexity, it becomes clear why Linear SVM classification performance for Indonesian Herbal DB dataset is lower than performance on PubChem BioAssay + DUD-E dataset. Figure [fig_tsne_herbaldb] shows that positive (green dots) and negative samples (red dots) are visually separable. While in Figure [fig_tsne_herbaldb], the negative samples are scattered among the positives. Comparison of these two figures indicates that classifying samples in Indonesian Herbal DB is more difficult than in PubChem BioAssay + DUD-E dataset. Most likely this is caused by the labeling based on manual docking.</w:t>
+        <w:t xml:space="preserve">with 100 perplexities, it becomes clear why Linear SVM classification performance for Indonesian Herbal DB dataset is lower than performance on PubChem BioAssay + DUD-E dataset. Figure [fig_tsne_herbaldb] shows that positive (green dots) and negative samples (red dots) are visually separable. While in Figure [fig_tsne_herbaldb], the negative samples are scattered among the positives. Comparison of these two figures indicates that classifying samples in Indonesian Herbal DB is more complicated than in PubChem BioAssay + DUD-E dataset. Most likely, this is caused by the labeling based on manual docking.</w:t>
       </w:r>
     </w:p>
     <w:p>
@@ -4141,7 +4141,7 @@
         </w:numPr>
       </w:pPr>
       <w:r>
-        <w:t xml:space="preserve">Indonesian Herbal DB dataset posses different characteristics than PubChem BioAssay + DUD-E dataset. Further collaboration with experts is required to improve the quality of the dataset in the future.</w:t>
+        <w:t xml:space="preserve">Indonesian Herbal DB dataset possess different characteristics than PubChem BioAssay + DUD-E dataset. Further collaboration with experts is required to improve the quality of the dataset in the future.</w:t>
       </w:r>
     </w:p>
     <w:p>
@@ -4662,7 +4662,7 @@
     </w:lvl>
   </w:abstractNum>
   <w:abstractNum w:abstractNumId="990">
-    <w:nsid w:val="b5f9249b"/>
+    <w:nsid w:val="9c7746d2"/>
     <w:multiLevelType w:val="multilevel"/>
     <w:lvl w:ilvl="0">
       <w:numFmt w:val="bullet"/>
@@ -4743,7 +4743,7 @@
     </w:lvl>
   </w:abstractNum>
   <w:abstractNum w:abstractNumId="99201">
-    <w:nsid w:val="d5842515"/>
+    <w:nsid w:val="d461dea3"/>
     <w:multiLevelType w:val="multilevel"/>
     <w:lvl w:ilvl="0">
       <w:start w:val="1"/>

</xml_diff>

<commit_message>
update icacsic doc based on Prof. Heru input
</commit_message>
<xml_diff>
--- a/doc/icacsis/bare_conf_noauthor.docx
+++ b/doc/icacsis/bare_conf_noauthor.docx
@@ -111,7 +111,7 @@
         <w:t xml:space="preserve"> </w:t>
       </w:r>
       <w:r>
-        <w:t xml:space="preserve">research</w:t>
+        <w:t xml:space="preserve">work</w:t>
       </w:r>
       <w:r>
         <w:t xml:space="preserve"> </w:t>
@@ -965,7 +965,7 @@
         <w:pStyle w:val="BodyText"/>
       </w:pPr>
       <w:r>
-        <w:t xml:space="preserve">In order to discover new drugs, first, one needs to find a set of chemical compound candidates by observing the reaction to drug target in the lab. This process is usually called high-throughput screening (HTS). Despite its importance, this process is considered inefficient and expensive because most of the chemical compounds consumed in the experiments. One way to make this process more efficient is by reducing the number of compounds that need to be tested in the lab by performing virtual screening beforehand</w:t>
+        <w:t xml:space="preserve">To discover new drugs, first, one needs to find a set of chemical compound candidates by observing the reaction to drug target in the lab. This process is usually called high-throughput screening (HTS). Despite its importance, this process is considered inefficient and expensive because most of the chemical compounds consumed in the experiments. One way to make this process more efficient is by reducing the number of compounds that need to be tested in the lab by performing virtual screening beforehand</w:t>
       </w:r>
       <w:r>
         <w:t xml:space="preserve"> </w:t>
@@ -991,7 +991,7 @@
         <w:pStyle w:val="BodyText"/>
       </w:pPr>
       <w:r>
-        <w:t xml:space="preserve">Virtual screening applies computer algorithms to find chemical compounds that have a high probability of reaction to the drug’s target. One of its approaches is ligand-based screening (LBS), where new candidates are chosen based on their structural or characteristic similarity to known drug’s chemical compounds. This implies that the LBS approach relies on previous drug discovery results, which usually obtained using HTS such as PubChem BioAssay</w:t>
+        <w:t xml:space="preserve">Virtual screening applies computer algorithms to find chemical compounds that have a high probability of reaction to the drug’s target. One of its approaches is Ligand-Based Screening (LBS), where new candidates are chosen based on their structural or characteristic similarity to known drug’s chemical compounds. This implies that the LBS approach relies on previous drug discovery results, which usually obtained using HTS such as PubChem BioAssay</w:t>
       </w:r>
       <w:r>
         <w:t xml:space="preserve"> </w:t>
@@ -1047,7 +1047,7 @@
         <w:t xml:space="preserve">(Janecek et al. 2008)</w:t>
       </w:r>
       <w:r>
-        <w:t xml:space="preserve">. Two techniques commonly applied to solve this phenomenon are feature extraction and feature selection. While the first one extracts or processes existing features to get a set of new ones, the last one selects a subset of features from the existing ones. This research focuses on observing the performance of two feature selection methods, SVM Recursive Feature Elimination (SVM-RFE) and Wrapper Method (WM), to select a subset of features from Indonesian herbal chemical compounds that react to HIV-1 protease.</w:t>
+        <w:t xml:space="preserve">. Two techniques commonly applied to solve this phenomenon are feature extraction and feature selection. While the first one extracts or processes existing features to get a set of new ones, the last one selects a subset of features from the existing ones. This work focuses on observing the performance of two feature selection methods, SVM Recursive Feature Elimination (SVM-RFE) and Wrapper Method (WM), to select a subset of features from Indonesian herbal chemical compounds that react to HIV-1 protease.</w:t>
       </w:r>
     </w:p>
     <w:p>
@@ -1083,7 +1083,7 @@
         <w:t xml:space="preserve">(Korkmaz, Zararsiz, and Goksuluk 2014)</w:t>
       </w:r>
       <w:r>
-        <w:t xml:space="preserve">. This research shows that the Support Vector Machine (SVM) performs well to classify potential candidates in LBS. Using this as the basis, we explore the usage of feature selections to improve SVM performance in LBS.</w:t>
+        <w:t xml:space="preserve">. This work shows that the Support Vector Machine (SVM) performs well to classify potential candidates in LBS. Using this as the basis, we explore the usage of feature selections to improve SVM performance in LBS.</w:t>
       </w:r>
     </w:p>
     <w:p>
@@ -2717,7 +2717,7 @@
         <w:pStyle w:val="BodyText"/>
       </w:pPr>
       <w:r>
-        <w:t xml:space="preserve">Our primary dataset is made of molecular descriptors from Indonesian Herbal DB which is produced by Pharmacy Department, Faculty of Mathematics and Natural Sciences, Universitas Indonesia (FMIPA UI)</w:t>
+        <w:t xml:space="preserve">Our primary dataset is made of molecular descriptors from Indonesian Herbal DB which is produced by Faculty of Pharmacy Department, Universitas Indonesia (FMIPA UI)</w:t>
       </w:r>
       <w:r>
         <w:t xml:space="preserve"> </w:t>
@@ -2744,7 +2744,7 @@
         <w:pStyle w:val="FirstParagraph"/>
       </w:pPr>
       <w:r>
-        <w:t xml:space="preserve">In this research, two feature selection methods are evaluated:</w:t>
+        <w:t xml:space="preserve">In this work, two feature selection methods are evaluated:</w:t>
       </w:r>
     </w:p>
     <w:p>
@@ -2955,7 +2955,21 @@
         <w:pStyle w:val="BodyText"/>
       </w:pPr>
       <w:r>
-        <w:t xml:space="preserve">The SVM-RFE method selects a set of 471 features which achieves 0.9915 accuracy score on PubChem BioAssay + DUD-E decoys dataset. Figure [fig_svmrfe_acc_num_features_chart] shows a chart visualizing relations between the number of features selected by SVM-RFE and their accuracy. It can be observed that the score starts decreasing when the number of selected features is below 50. However, even with only a single highest-ranked feature, the linear SVM achieves accuracy &gt; 0.8.</w:t>
+        <w:t xml:space="preserve">The SVM-RFE method selects a set of 471 features which achieves 0.9915 accuracy score on PubChem BioAssay + DUD-E decoys dataset. Figure [fig_svmrfe_acc_num_features_chart] shows a chart visualizing relations between the number of features selected by SVM-RFE and their accuracy. It can be observed that the score starts decreasing when the number of selected features is below 50. However, even with only a single highest-ranked feature, the linear SVM achieves accuracy</w:t>
+      </w:r>
+      <w:r>
+        <w:t xml:space="preserve"> </w:t>
+      </w:r>
+      <m:oMath>
+        <m:r>
+          <m:t>&gt;</m:t>
+        </m:r>
+      </m:oMath>
+      <w:r>
+        <w:t xml:space="preserve"> </w:t>
+      </w:r>
+      <w:r>
+        <w:t xml:space="preserve">0.8.</w:t>
       </w:r>
     </w:p>
     <w:p>
@@ -3018,7 +3032,21 @@
         <w:pStyle w:val="BodyText"/>
       </w:pPr>
       <w:r>
-        <w:t xml:space="preserve">The wrapper method, which uses a Genetic Algorithm with 100 generations and 20 population per generation as a selection algorithm, chooses only 249 features achieving maximum Linear SVM accuracy of 0.9916. There are 244 features in common with the result from SVM-RFE. The chart in Figure [fig_wm_acc_chart] shows that even from the first generation, the average accuracy has achieved &gt; 0.9. While Figure [fig_wm_num_features_chart] shows that every best candidate in each generation use between 240-265 features.</w:t>
+        <w:t xml:space="preserve">The wrapper method, which uses a Genetic Algorithm with 100 generations and 20 population per generation as a selection algorithm, chooses only 249 features achieving maximum Linear SVM accuracy of 0.9916. There are 244 features in common with the result from SVM-RFE. The chart in Figure [fig_wm_acc_chart] shows that even from the first generation, the average accuracy has achieved</w:t>
+      </w:r>
+      <w:r>
+        <w:t xml:space="preserve"> </w:t>
+      </w:r>
+      <m:oMath>
+        <m:r>
+          <m:t>&gt;</m:t>
+        </m:r>
+      </m:oMath>
+      <w:r>
+        <w:t xml:space="preserve"> </w:t>
+      </w:r>
+      <w:r>
+        <w:t xml:space="preserve">0.9. While Figure [fig_wm_num_features_chart] shows that every best candidate in each generation use between 240-265 features.</w:t>
       </w:r>
     </w:p>
     <w:p>
@@ -4662,7 +4690,7 @@
     </w:lvl>
   </w:abstractNum>
   <w:abstractNum w:abstractNumId="990">
-    <w:nsid w:val="9c7746d2"/>
+    <w:nsid w:val="bebc2c0e"/>
     <w:multiLevelType w:val="multilevel"/>
     <w:lvl w:ilvl="0">
       <w:numFmt w:val="bullet"/>
@@ -4743,7 +4771,7 @@
     </w:lvl>
   </w:abstractNum>
   <w:abstractNum w:abstractNumId="99201">
-    <w:nsid w:val="d461dea3"/>
+    <w:nsid w:val="bad6785d"/>
     <w:multiLevelType w:val="multilevel"/>
     <w:lvl w:ilvl="0">
       <w:start w:val="1"/>

</xml_diff>